<commit_message>
Comments, Excel sheet, Word Document
> New comments and revamped comments
> Excel sheet
> Marking schedule in word document
</commit_message>
<xml_diff>
--- a/2.7 _ 2.8 Program _ Iterative assessment + ma (1).docx
+++ b/2.7 _ 2.8 Program _ Iterative assessment + ma (1).docx
@@ -3160,25 +3160,14 @@
                 <w:szCs w:val="20"/>
               </w:rPr>
             </w:pPr>
-            <w:proofErr w:type="gramStart"/>
-            <w:r>
-              <w:rPr>
-                <w:rFonts w:ascii="Century Gothic" w:hAnsi="Century Gothic"/>
-                <w:color w:val="002060"/>
-                <w:sz w:val="20"/>
-                <w:szCs w:val="20"/>
-              </w:rPr>
-              <w:t>User name</w:t>
-            </w:r>
-            <w:proofErr w:type="gramEnd"/>
-            <w:r>
-              <w:rPr>
-                <w:rFonts w:ascii="Century Gothic" w:hAnsi="Century Gothic"/>
-                <w:color w:val="002060"/>
-                <w:sz w:val="20"/>
-                <w:szCs w:val="20"/>
-              </w:rPr>
-              <w:t xml:space="preserve"> and difficulty</w:t>
+            <w:r>
+              <w:rPr>
+                <w:rFonts w:ascii="Century Gothic" w:hAnsi="Century Gothic"/>
+                <w:color w:val="002060"/>
+                <w:sz w:val="20"/>
+                <w:szCs w:val="20"/>
+              </w:rPr>
+              <w:t>User name and difficulty</w:t>
             </w:r>
           </w:p>
           <w:p>
@@ -3232,7 +3221,7 @@
               <w:rPr>
                 <w:lang w:eastAsia="en-NZ"/>
               </w:rPr>
-              <w:t>N</w:t>
+              <w:t>Y</w:t>
             </w:r>
           </w:p>
           <w:p>
@@ -3272,7 +3261,7 @@
               <w:rPr>
                 <w:lang w:eastAsia="en-NZ"/>
               </w:rPr>
-              <w:t>N</w:t>
+              <w:t>Y</w:t>
             </w:r>
           </w:p>
         </w:tc>
@@ -3952,7 +3941,7 @@
                 <w:rStyle w:val="normaltextrun"/>
                 <w:rFonts w:cs="Arial"/>
               </w:rPr>
-              <w:t>N</w:t>
+              <w:t>Y</w:t>
             </w:r>
           </w:p>
           <w:p>
@@ -3975,7 +3964,7 @@
                 <w:rStyle w:val="normaltextrun"/>
                 <w:rFonts w:cs="Arial"/>
               </w:rPr>
-              <w:t>N</w:t>
+              <w:t>Y</w:t>
             </w:r>
           </w:p>
         </w:tc>
@@ -4156,7 +4145,7 @@
                 <w:rStyle w:val="normaltextrun"/>
                 <w:rFonts w:ascii="Century Gothic" w:hAnsi="Century Gothic" w:cs="Arial"/>
               </w:rPr>
-              <w:t>N</w:t>
+              <w:t>Y</w:t>
             </w:r>
           </w:p>
           <w:p>
@@ -4184,7 +4173,7 @@
               <w:rPr>
                 <w:rStyle w:val="normaltextrun"/>
               </w:rPr>
-              <w:t>N</w:t>
+              <w:t>Y</w:t>
             </w:r>
           </w:p>
         </w:tc>
@@ -4786,7 +4775,7 @@
                 <w:rFonts w:ascii="Century Gothic" w:eastAsia="Times New Roman" w:hAnsi="Century Gothic" w:cs="Times New Roman"/>
                 <w:lang w:eastAsia="en-NZ"/>
               </w:rPr>
-              <w:t>N</w:t>
+              <w:t>Y</w:t>
             </w:r>
           </w:p>
           <w:p>
@@ -4818,7 +4807,7 @@
                 <w:rFonts w:ascii="Century Gothic" w:eastAsia="Times New Roman" w:hAnsi="Century Gothic" w:cs="Times New Roman"/>
                 <w:lang w:eastAsia="en-NZ"/>
               </w:rPr>
-              <w:t>N</w:t>
+              <w:t>Y</w:t>
             </w:r>
           </w:p>
           <w:p>
@@ -4841,7 +4830,7 @@
                 <w:rFonts w:ascii="Century Gothic" w:eastAsia="Times New Roman" w:hAnsi="Century Gothic" w:cs="Times New Roman"/>
                 <w:lang w:eastAsia="en-NZ"/>
               </w:rPr>
-              <w:t>N</w:t>
+              <w:t>Y</w:t>
             </w:r>
           </w:p>
         </w:tc>
@@ -5591,7 +5580,7 @@
                 <w:rFonts w:ascii="Century Gothic" w:hAnsi="Century Gothic"/>
                 <w:color w:val="000000"/>
               </w:rPr>
-              <w:t>N</w:t>
+              <w:t>Y</w:t>
             </w:r>
           </w:p>
           <w:p>
@@ -5623,7 +5612,7 @@
                 <w:rFonts w:ascii="Century Gothic" w:hAnsi="Century Gothic"/>
                 <w:color w:val="000000"/>
               </w:rPr>
-              <w:t>N</w:t>
+              <w:t>Y</w:t>
             </w:r>
           </w:p>
           <w:p>
@@ -5646,7 +5635,7 @@
                 <w:rFonts w:ascii="Century Gothic" w:hAnsi="Century Gothic"/>
                 <w:color w:val="000000"/>
               </w:rPr>
-              <w:t>N</w:t>
+              <w:t>Y</w:t>
             </w:r>
           </w:p>
         </w:tc>
@@ -6802,7 +6791,7 @@
                 <w:rStyle w:val="normaltextrun"/>
                 <w:rFonts w:ascii="Century Gothic" w:hAnsi="Century Gothic" w:cs="Arial"/>
               </w:rPr>
-              <w:t>N</w:t>
+              <w:t>Y</w:t>
             </w:r>
           </w:p>
           <w:p>
@@ -7480,8 +7469,10 @@
                 <w:rFonts w:eastAsia="Times New Roman" w:cs="Times New Roman"/>
                 <w:lang w:eastAsia="en-NZ"/>
               </w:rPr>
-              <w:t>?</w:t>
-            </w:r>
+              <w:t>Y</w:t>
+            </w:r>
+            <w:bookmarkStart w:id="0" w:name="_GoBack"/>
+            <w:bookmarkEnd w:id="0"/>
           </w:p>
         </w:tc>
         <w:tc>
@@ -7993,10 +7984,7 @@
         </w:tc>
       </w:tr>
     </w:tbl>
-    <w:p>
-      <w:bookmarkStart w:id="0" w:name="_GoBack"/>
-      <w:bookmarkEnd w:id="0"/>
-    </w:p>
+    <w:p/>
     <w:sectPr>
       <w:pgSz w:w="16838" w:h="11906" w:orient="landscape"/>
       <w:pgMar w:top="568" w:right="1440" w:bottom="568" w:left="1440" w:header="708" w:footer="708" w:gutter="0"/>
@@ -8348,7 +8336,7 @@
       </w:pPr>
     </w:pPrDefault>
   </w:docDefaults>
-  <w:latentStyles w:defLockedState="0" w:defUIPriority="99" w:defSemiHidden="0" w:defUnhideWhenUsed="0" w:defQFormat="0" w:count="377">
+  <w:latentStyles w:defLockedState="0" w:defUIPriority="99" w:defSemiHidden="0" w:defUnhideWhenUsed="0" w:defQFormat="0" w:count="375">
     <w:lsdException w:name="Normal" w:uiPriority="0" w:qFormat="1"/>
     <w:lsdException w:name="heading 1" w:uiPriority="9" w:qFormat="1"/>
     <w:lsdException w:name="heading 2" w:semiHidden="1" w:uiPriority="9" w:unhideWhenUsed="1" w:qFormat="1"/>
@@ -8454,6 +8442,7 @@
     <w:lsdException w:name="HTML Sample" w:semiHidden="1" w:unhideWhenUsed="1"/>
     <w:lsdException w:name="HTML Typewriter" w:semiHidden="1" w:unhideWhenUsed="1"/>
     <w:lsdException w:name="HTML Variable" w:semiHidden="1" w:unhideWhenUsed="1"/>
+    <w:lsdException w:name="Normal Table" w:semiHidden="1" w:unhideWhenUsed="1"/>
     <w:lsdException w:name="annotation subject" w:semiHidden="1" w:unhideWhenUsed="1"/>
     <w:lsdException w:name="No List" w:semiHidden="1" w:unhideWhenUsed="1"/>
     <w:lsdException w:name="Outline List 1" w:semiHidden="1" w:unhideWhenUsed="1"/>
@@ -8500,8 +8489,10 @@
     <w:lsdException w:name="Table Subtle 2" w:semiHidden="1" w:unhideWhenUsed="1"/>
     <w:lsdException w:name="Table Web 1" w:semiHidden="1" w:unhideWhenUsed="1"/>
     <w:lsdException w:name="Table Web 2" w:semiHidden="1" w:unhideWhenUsed="1"/>
+    <w:lsdException w:name="Table Web 3" w:semiHidden="1" w:unhideWhenUsed="1"/>
     <w:lsdException w:name="Balloon Text" w:semiHidden="1" w:unhideWhenUsed="1"/>
     <w:lsdException w:name="Table Grid" w:uiPriority="59"/>
+    <w:lsdException w:name="Table Theme" w:semiHidden="1" w:unhideWhenUsed="1"/>
     <w:lsdException w:name="Placeholder Text" w:semiHidden="1"/>
     <w:lsdException w:name="No Spacing" w:uiPriority="1" w:qFormat="1"/>
     <w:lsdException w:name="Light Shading" w:uiPriority="60"/>
@@ -8721,8 +8712,6 @@
     <w:lsdException w:name="Smart Hyperlink" w:semiHidden="1" w:unhideWhenUsed="1"/>
     <w:lsdException w:name="Hashtag" w:semiHidden="1" w:unhideWhenUsed="1"/>
     <w:lsdException w:name="Unresolved Mention" w:semiHidden="1" w:unhideWhenUsed="1"/>
-    <w:lsdException w:name="Smart Link" w:semiHidden="1" w:unhideWhenUsed="1"/>
-    <w:lsdException w:name="Smart Link Error" w:semiHidden="1" w:unhideWhenUsed="1"/>
   </w:latentStyles>
   <w:style w:type="paragraph" w:default="1" w:styleId="Normal">
     <w:name w:val="Normal"/>
@@ -9107,23 +9096,6 @@
 </file>
 
 <file path=customXml/item1.xml><?xml version="1.0" encoding="utf-8"?>
-<p:properties xmlns:p="http://schemas.microsoft.com/office/2006/metadata/properties" xmlns:xsi="http://www.w3.org/2001/XMLSchema-instance" xmlns:pc="http://schemas.microsoft.com/office/infopath/2007/PartnerControls">
-  <documentManagement>
-    <ReferenceId xmlns="d11f87b1-ee25-42cc-a142-7e0050601da8">49d60178-4d0c-4811-96cb-a81a289e1a8b</ReferenceId>
-  </documentManagement>
-</p:properties>
-</file>
-
-<file path=customXml/item2.xml><?xml version="1.0" encoding="utf-8"?>
-<?mso-contentType ?>
-<FormTemplates xmlns="http://schemas.microsoft.com/sharepoint/v3/contenttype/forms">
-  <Display>DocumentLibraryForm</Display>
-  <Edit>DocumentLibraryForm</Edit>
-  <New>DocumentLibraryForm</New>
-</FormTemplates>
-</file>
-
-<file path=customXml/item3.xml><?xml version="1.0" encoding="utf-8"?>
 <ct:contentTypeSchema xmlns:ct="http://schemas.microsoft.com/office/2006/metadata/contentType" xmlns:ma="http://schemas.microsoft.com/office/2006/metadata/properties/metaAttributes" ct:_="" ma:_="" ma:contentTypeName="Document" ma:contentTypeID="0x010100EF57B91C2D6BAB4EAB22BC3D656199D1" ma:contentTypeVersion="3" ma:contentTypeDescription="Create a new document." ma:contentTypeScope="" ma:versionID="bdcae8afadbfa03c8651d567f9e3a326">
   <xsd:schema xmlns:xsd="http://www.w3.org/2001/XMLSchema" xmlns:xs="http://www.w3.org/2001/XMLSchema" xmlns:p="http://schemas.microsoft.com/office/2006/metadata/properties" xmlns:ns2="d11f87b1-ee25-42cc-a142-7e0050601da8" targetNamespace="http://schemas.microsoft.com/office/2006/metadata/properties" ma:root="true" ma:fieldsID="298e1f1d6d31af662d0e3f709724dc2d" ns2:_="">
     <xsd:import namespace="d11f87b1-ee25-42cc-a142-7e0050601da8"/>
@@ -9261,29 +9233,28 @@
 </ct:contentTypeSchema>
 </file>
 
+<file path=customXml/item2.xml><?xml version="1.0" encoding="utf-8"?>
+<?mso-contentType ?>
+<FormTemplates xmlns="http://schemas.microsoft.com/sharepoint/v3/contenttype/forms">
+  <Display>DocumentLibraryForm</Display>
+  <Edit>DocumentLibraryForm</Edit>
+  <New>DocumentLibraryForm</New>
+</FormTemplates>
+</file>
+
+<file path=customXml/item3.xml><?xml version="1.0" encoding="utf-8"?>
+<p:properties xmlns:p="http://schemas.microsoft.com/office/2006/metadata/properties" xmlns:xsi="http://www.w3.org/2001/XMLSchema-instance" xmlns:pc="http://schemas.microsoft.com/office/infopath/2007/PartnerControls">
+  <documentManagement>
+    <ReferenceId xmlns="d11f87b1-ee25-42cc-a142-7e0050601da8">49d60178-4d0c-4811-96cb-a81a289e1a8b</ReferenceId>
+  </documentManagement>
+</p:properties>
+</file>
+
 <file path=customXml/item4.xml><?xml version="1.0" encoding="utf-8"?>
 <b:Sources xmlns:b="http://schemas.openxmlformats.org/officeDocument/2006/bibliography" xmlns="http://schemas.openxmlformats.org/officeDocument/2006/bibliography" SelectedStyle="\APASixthEditionOfficeOnline.xsl" StyleName="APA" Version="6"/>
 </file>
 
 <file path=customXml/itemProps1.xml><?xml version="1.0" encoding="utf-8"?>
-<ds:datastoreItem xmlns:ds="http://schemas.openxmlformats.org/officeDocument/2006/customXml" ds:itemID="{682F8787-1C5D-40D8-B2A4-58855EC23B92}">
-  <ds:schemaRefs>
-    <ds:schemaRef ds:uri="http://schemas.microsoft.com/office/2006/metadata/properties"/>
-    <ds:schemaRef ds:uri="http://schemas.microsoft.com/office/infopath/2007/PartnerControls"/>
-    <ds:schemaRef ds:uri="d11f87b1-ee25-42cc-a142-7e0050601da8"/>
-  </ds:schemaRefs>
-</ds:datastoreItem>
-</file>
-
-<file path=customXml/itemProps2.xml><?xml version="1.0" encoding="utf-8"?>
-<ds:datastoreItem xmlns:ds="http://schemas.openxmlformats.org/officeDocument/2006/customXml" ds:itemID="{F7E446F1-0A40-4E6C-B1EC-2E5A8012E37B}">
-  <ds:schemaRefs>
-    <ds:schemaRef ds:uri="http://schemas.microsoft.com/sharepoint/v3/contenttype/forms"/>
-  </ds:schemaRefs>
-</ds:datastoreItem>
-</file>
-
-<file path=customXml/itemProps3.xml><?xml version="1.0" encoding="utf-8"?>
 <ds:datastoreItem xmlns:ds="http://schemas.openxmlformats.org/officeDocument/2006/customXml" ds:itemID="{992B3A40-0CDD-4933-830B-187C0B73BCB7}">
   <ds:schemaRefs>
     <ds:schemaRef ds:uri="http://schemas.microsoft.com/office/2006/metadata/contentType"/>
@@ -9301,8 +9272,26 @@
 </ds:datastoreItem>
 </file>
 
+<file path=customXml/itemProps2.xml><?xml version="1.0" encoding="utf-8"?>
+<ds:datastoreItem xmlns:ds="http://schemas.openxmlformats.org/officeDocument/2006/customXml" ds:itemID="{F7E446F1-0A40-4E6C-B1EC-2E5A8012E37B}">
+  <ds:schemaRefs>
+    <ds:schemaRef ds:uri="http://schemas.microsoft.com/sharepoint/v3/contenttype/forms"/>
+  </ds:schemaRefs>
+</ds:datastoreItem>
+</file>
+
+<file path=customXml/itemProps3.xml><?xml version="1.0" encoding="utf-8"?>
+<ds:datastoreItem xmlns:ds="http://schemas.openxmlformats.org/officeDocument/2006/customXml" ds:itemID="{682F8787-1C5D-40D8-B2A4-58855EC23B92}">
+  <ds:schemaRefs>
+    <ds:schemaRef ds:uri="http://schemas.microsoft.com/office/2006/metadata/properties"/>
+    <ds:schemaRef ds:uri="http://schemas.microsoft.com/office/infopath/2007/PartnerControls"/>
+    <ds:schemaRef ds:uri="d11f87b1-ee25-42cc-a142-7e0050601da8"/>
+  </ds:schemaRefs>
+</ds:datastoreItem>
+</file>
+
 <file path=customXml/itemProps4.xml><?xml version="1.0" encoding="utf-8"?>
-<ds:datastoreItem xmlns:ds="http://schemas.openxmlformats.org/officeDocument/2006/customXml" ds:itemID="{21F74018-8A2C-4621-B11E-2CA3E07E5E5B}">
+<ds:datastoreItem xmlns:ds="http://schemas.openxmlformats.org/officeDocument/2006/customXml" ds:itemID="{1F31448F-4BD3-4758-8893-A589549DDFD5}">
   <ds:schemaRefs>
     <ds:schemaRef ds:uri="http://schemas.openxmlformats.org/officeDocument/2006/bibliography"/>
   </ds:schemaRefs>

</xml_diff>